<commit_message>
ITS A FINAL COUNTDOWN
YEEEEEEEEEEEEEEEEEEEEEEEEEEEEEEEEEEEEEEEEEEE
</commit_message>
<xml_diff>
--- a/задание на практику 2, 2 курс Лузан  Б.О..docx
+++ b/задание на практику 2, 2 курс Лузан  Б.О..docx
@@ -465,8 +465,17 @@
           <w:color w:val="000000"/>
           <w:sz w:val="22"/>
           <w:szCs w:val="22"/>
-        </w:rPr>
-        <w:t>__________________________________________________________</w:t>
+          <w:u w:val="single"/>
+        </w:rPr>
+        <w:t>а</w:t>
+      </w:r>
+      <w:r>
+        <w:rPr>
+          <w:color w:val="000000"/>
+          <w:sz w:val="22"/>
+          <w:szCs w:val="22"/>
+        </w:rPr>
+        <w:t>_________________________________________________________</w:t>
         <w:tab/>
       </w:r>
     </w:p>
@@ -515,7 +524,55 @@
           <w:szCs w:val="22"/>
           <w:u w:val="single"/>
         </w:rPr>
-        <w:t>Жуков Николай Николаевич, доцент каф.  ИтиЭО</w:t>
+        <w:t xml:space="preserve">Жуков Николай Николаевич, </w:t>
+      </w:r>
+      <w:r>
+        <w:rPr>
+          <w:color w:val="000000"/>
+          <w:sz w:val="22"/>
+          <w:szCs w:val="22"/>
+          <w:u w:val="single"/>
+        </w:rPr>
+        <w:t>доцент</w:t>
+      </w:r>
+      <w:r>
+        <w:rPr>
+          <w:color w:val="000000"/>
+          <w:sz w:val="22"/>
+          <w:szCs w:val="22"/>
+          <w:u w:val="single"/>
+        </w:rPr>
+        <w:t xml:space="preserve">, доцент каф.  </w:t>
+      </w:r>
+      <w:r>
+        <w:rPr>
+          <w:color w:val="000000"/>
+          <w:sz w:val="22"/>
+          <w:szCs w:val="22"/>
+          <w:u w:val="single"/>
+          <w:lang w:val="en-US"/>
+        </w:rPr>
+        <w:t>И</w:t>
+      </w:r>
+      <w:r>
+        <w:rPr>
+          <w:color w:val="000000"/>
+          <w:sz w:val="22"/>
+          <w:szCs w:val="22"/>
+          <w:u w:val="single"/>
+          <w:lang w:val="en-US"/>
+        </w:rPr>
+        <w:t>Т</w:t>
+      </w:r>
+      <w:r>
+        <w:rPr>
+          <w:color w:val="000000"/>
+          <w:sz w:val="22"/>
+          <w:szCs w:val="22"/>
+          <w:u w:val="single"/>
+          <w:lang w:val="ru-RU"/>
+        </w:rPr>
+        <w:t>иЭО</w:t>
       </w:r>
       <w:r>
         <w:rPr>
@@ -523,8 +580,9 @@
           <w:sz w:val="22"/>
           <w:szCs w:val="22"/>
           <w:u w:val="none"/>
-        </w:rPr>
-        <w:t>__________________________________</w:t>
+          <w:lang w:val="ru-RU"/>
+        </w:rPr>
+        <w:t>___________________________</w:t>
       </w:r>
     </w:p>
     <w:p>
@@ -761,8 +819,8 @@
       <w:tblGrid>
         <w:gridCol w:w="4537"/>
         <w:gridCol w:w="2550"/>
-        <w:gridCol w:w="1138"/>
-        <w:gridCol w:w="1494"/>
+        <w:gridCol w:w="1139"/>
+        <w:gridCol w:w="1493"/>
       </w:tblGrid>
       <w:tr>
         <w:trPr/>
@@ -944,7 +1002,7 @@
         </w:tc>
         <w:tc>
           <w:tcPr>
-            <w:tcW w:w="1138" w:type="dxa"/>
+            <w:tcW w:w="1139" w:type="dxa"/>
             <w:tcBorders>
               <w:top w:val="single" w:sz="4" w:space="0" w:color="000000"/>
               <w:left w:val="single" w:sz="4" w:space="0" w:color="000000"/>
@@ -974,7 +1032,7 @@
         </w:tc>
         <w:tc>
           <w:tcPr>
-            <w:tcW w:w="1494" w:type="dxa"/>
+            <w:tcW w:w="1493" w:type="dxa"/>
             <w:tcBorders>
               <w:top w:val="single" w:sz="4" w:space="0" w:color="000000"/>
               <w:left w:val="single" w:sz="4" w:space="0" w:color="000000"/>
@@ -1073,7 +1131,7 @@
             <w:hyperlink r:id="rId2" w:tgtFrame="_blank">
               <w:r>
                 <w:rPr>
-                  <w:rStyle w:val="ListLabel19"/>
+                  <w:rStyle w:val="ListLabel28"/>
                   <w:color w:val="000000"/>
                 </w:rPr>
                 <w:t xml:space="preserve"> Подготовить обзор программного продукта для разработки, применяемого в организации, где вы проходите практику.</w:t>
@@ -1188,7 +1246,7 @@
         </w:tc>
         <w:tc>
           <w:tcPr>
-            <w:tcW w:w="1138" w:type="dxa"/>
+            <w:tcW w:w="1139" w:type="dxa"/>
             <w:tcBorders>
               <w:top w:val="single" w:sz="4" w:space="0" w:color="000000"/>
               <w:left w:val="single" w:sz="4" w:space="0" w:color="000000"/>
@@ -1212,12 +1270,13 @@
                 <w:sz w:val="20"/>
                 <w:szCs w:val="20"/>
               </w:rPr>
-            </w:r>
-          </w:p>
-        </w:tc>
-        <w:tc>
-          <w:tcPr>
-            <w:tcW w:w="1494" w:type="dxa"/>
+              <w:t>04.09.2025</w:t>
+            </w:r>
+          </w:p>
+        </w:tc>
+        <w:tc>
+          <w:tcPr>
+            <w:tcW w:w="1493" w:type="dxa"/>
             <w:tcBorders>
               <w:top w:val="single" w:sz="4" w:space="0" w:color="000000"/>
               <w:left w:val="single" w:sz="4" w:space="0" w:color="000000"/>
@@ -1241,6 +1300,7 @@
                 <w:sz w:val="20"/>
                 <w:szCs w:val="20"/>
               </w:rPr>
+              <w:t>19.09.2025</w:t>
             </w:r>
           </w:p>
         </w:tc>
@@ -1309,7 +1369,7 @@
         </w:tc>
         <w:tc>
           <w:tcPr>
-            <w:tcW w:w="1138" w:type="dxa"/>
+            <w:tcW w:w="1139" w:type="dxa"/>
             <w:tcBorders>
               <w:top w:val="single" w:sz="4" w:space="0" w:color="000000"/>
               <w:left w:val="single" w:sz="4" w:space="0" w:color="000000"/>
@@ -1333,12 +1393,13 @@
                 <w:sz w:val="20"/>
                 <w:szCs w:val="20"/>
               </w:rPr>
-            </w:r>
-          </w:p>
-        </w:tc>
-        <w:tc>
-          <w:tcPr>
-            <w:tcW w:w="1494" w:type="dxa"/>
+              <w:t>08.09.2025</w:t>
+            </w:r>
+          </w:p>
+        </w:tc>
+        <w:tc>
+          <w:tcPr>
+            <w:tcW w:w="1493" w:type="dxa"/>
             <w:tcBorders>
               <w:top w:val="single" w:sz="4" w:space="0" w:color="000000"/>
               <w:left w:val="single" w:sz="4" w:space="0" w:color="000000"/>
@@ -1471,7 +1532,7 @@
         </w:tc>
         <w:tc>
           <w:tcPr>
-            <w:tcW w:w="1138" w:type="dxa"/>
+            <w:tcW w:w="1139" w:type="dxa"/>
             <w:tcBorders>
               <w:top w:val="single" w:sz="4" w:space="0" w:color="000000"/>
               <w:left w:val="single" w:sz="4" w:space="0" w:color="000000"/>
@@ -1495,12 +1556,13 @@
                 <w:sz w:val="20"/>
                 <w:szCs w:val="20"/>
               </w:rPr>
-            </w:r>
-          </w:p>
-        </w:tc>
-        <w:tc>
-          <w:tcPr>
-            <w:tcW w:w="1494" w:type="dxa"/>
+              <w:t>12.09.2025</w:t>
+            </w:r>
+          </w:p>
+        </w:tc>
+        <w:tc>
+          <w:tcPr>
+            <w:tcW w:w="1493" w:type="dxa"/>
             <w:tcBorders>
               <w:top w:val="single" w:sz="4" w:space="0" w:color="000000"/>
               <w:left w:val="single" w:sz="4" w:space="0" w:color="000000"/>
@@ -1524,6 +1586,7 @@
                 <w:sz w:val="20"/>
                 <w:szCs w:val="20"/>
               </w:rPr>
+              <w:t>22.09.2025</w:t>
             </w:r>
           </w:p>
         </w:tc>
@@ -1628,7 +1691,7 @@
               <w:rPr>
                 <w:color w:val="000000"/>
               </w:rPr>
-              <w:t>) инструмент управления личным временем (тайм-менеджмента) и использовав его спланировать работу над заданиями практики. </w:t>
+              <w:t>) инструмент управления личным временем (тайм-менеджмента) и использовав его спланировать работу над заданиями практики.</w:t>
             </w:r>
           </w:p>
           <w:p>
@@ -1647,7 +1710,7 @@
               <w:rPr>
                 <w:color w:val="000000"/>
               </w:rPr>
-              <w:t>Отобразить результаты использования инструмента, его достоинства и недостатки, оценить удобство и эффективность работы с ним. </w:t>
+              <w:t>Отобразить результаты использования инструмента, его достоинства и недостатки, оценить удобство и эффективность работы с ним.</w:t>
             </w:r>
           </w:p>
           <w:p>
@@ -1677,7 +1740,7 @@
               <w:rPr>
                 <w:color w:val="000000"/>
               </w:rPr>
-              <w:t> использовать один из следующих продуктов: </w:t>
+              <w:t> использовать один из следующих продуктов:</w:t>
             </w:r>
           </w:p>
           <w:p>
@@ -1830,7 +1893,7 @@
         </w:tc>
         <w:tc>
           <w:tcPr>
-            <w:tcW w:w="1138" w:type="dxa"/>
+            <w:tcW w:w="1139" w:type="dxa"/>
             <w:vMerge w:val="restart"/>
             <w:tcBorders>
               <w:top w:val="single" w:sz="4" w:space="0" w:color="000000"/>
@@ -1855,12 +1918,13 @@
                 <w:sz w:val="20"/>
                 <w:szCs w:val="20"/>
               </w:rPr>
-            </w:r>
-          </w:p>
-        </w:tc>
-        <w:tc>
-          <w:tcPr>
-            <w:tcW w:w="1494" w:type="dxa"/>
+              <w:t>16.09.2025</w:t>
+            </w:r>
+          </w:p>
+        </w:tc>
+        <w:tc>
+          <w:tcPr>
+            <w:tcW w:w="1493" w:type="dxa"/>
             <w:vMerge w:val="restart"/>
             <w:tcBorders>
               <w:top w:val="single" w:sz="4" w:space="0" w:color="000000"/>
@@ -1885,6 +1949,7 @@
                 <w:sz w:val="20"/>
                 <w:szCs w:val="20"/>
               </w:rPr>
+              <w:t>24.09.2025</w:t>
             </w:r>
           </w:p>
         </w:tc>
@@ -1976,7 +2041,7 @@
         </w:tc>
         <w:tc>
           <w:tcPr>
-            <w:tcW w:w="1138" w:type="dxa"/>
+            <w:tcW w:w="1139" w:type="dxa"/>
             <w:vMerge w:val="continue"/>
             <w:tcBorders>
               <w:top w:val="single" w:sz="4" w:space="0" w:color="000000"/>
@@ -2006,7 +2071,7 @@
         </w:tc>
         <w:tc>
           <w:tcPr>
-            <w:tcW w:w="1494" w:type="dxa"/>
+            <w:tcW w:w="1493" w:type="dxa"/>
             <w:vMerge w:val="continue"/>
             <w:tcBorders>
               <w:top w:val="single" w:sz="4" w:space="0" w:color="000000"/>
@@ -2066,7 +2131,7 @@
               <w:rPr>
                 <w:color w:val="000000"/>
               </w:rPr>
-              <w:t xml:space="preserve">2.2. Составьте подборку материалов, включающую аннотированные статьи и ресурсы по языку программирования Julia, а также примеры решения различных задач на этом языке. В подборку должны быть включены выдержки из кода (борды) с соответствующими комментариями и пояснениями. </w:t>
+              <w:t>2.2. Составьте подборку материалов, включающую аннотированные статьи и ресурсы по языку программирования Julia, а также примеры решения различных задач на этом языке. В подборку должны быть включены выдержки из кода (борды) с соответствующими комментариями и пояснениями.</w:t>
             </w:r>
           </w:p>
         </w:tc>
@@ -2101,7 +2166,7 @@
         </w:tc>
         <w:tc>
           <w:tcPr>
-            <w:tcW w:w="1138" w:type="dxa"/>
+            <w:tcW w:w="1139" w:type="dxa"/>
             <w:vMerge w:val="restart"/>
             <w:tcBorders>
               <w:top w:val="single" w:sz="4" w:space="0" w:color="000000"/>
@@ -2126,12 +2191,13 @@
                 <w:sz w:val="20"/>
                 <w:szCs w:val="20"/>
               </w:rPr>
-            </w:r>
-          </w:p>
-        </w:tc>
-        <w:tc>
-          <w:tcPr>
-            <w:tcW w:w="1494" w:type="dxa"/>
+              <w:t>20.09.2025</w:t>
+            </w:r>
+          </w:p>
+        </w:tc>
+        <w:tc>
+          <w:tcPr>
+            <w:tcW w:w="1493" w:type="dxa"/>
             <w:vMerge w:val="restart"/>
             <w:tcBorders>
               <w:top w:val="single" w:sz="4" w:space="0" w:color="000000"/>
@@ -2156,6 +2222,7 @@
                 <w:sz w:val="20"/>
                 <w:szCs w:val="20"/>
               </w:rPr>
+              <w:t>26.09.2025</w:t>
             </w:r>
           </w:p>
         </w:tc>
@@ -2232,7 +2299,7 @@
         </w:tc>
         <w:tc>
           <w:tcPr>
-            <w:tcW w:w="1138" w:type="dxa"/>
+            <w:tcW w:w="1139" w:type="dxa"/>
             <w:vMerge w:val="continue"/>
             <w:tcBorders>
               <w:top w:val="single" w:sz="4" w:space="0" w:color="000000"/>
@@ -2262,7 +2329,7 @@
         </w:tc>
         <w:tc>
           <w:tcPr>
-            <w:tcW w:w="1494" w:type="dxa"/>
+            <w:tcW w:w="1493" w:type="dxa"/>
             <w:vMerge w:val="continue"/>
             <w:tcBorders>
               <w:top w:val="single" w:sz="4" w:space="0" w:color="000000"/>
@@ -2358,13 +2425,13 @@
             </w:pPr>
             <w:r>
               <w:rPr/>
-              <w:t xml:space="preserve">Скринкаст или текстовый отчет с демонстрацией выполненных действий и комментариями по их выполнению </w:t>
-            </w:r>
-          </w:p>
-        </w:tc>
-        <w:tc>
-          <w:tcPr>
-            <w:tcW w:w="1138" w:type="dxa"/>
+              <w:t>Скринкаст или текстовый отчет с демонстрацией выполненных действий и комментариями по их выполнению</w:t>
+            </w:r>
+          </w:p>
+        </w:tc>
+        <w:tc>
+          <w:tcPr>
+            <w:tcW w:w="1139" w:type="dxa"/>
             <w:vMerge w:val="restart"/>
             <w:tcBorders>
               <w:top w:val="single" w:sz="4" w:space="0" w:color="000000"/>
@@ -2389,12 +2456,13 @@
                 <w:sz w:val="20"/>
                 <w:szCs w:val="20"/>
               </w:rPr>
-            </w:r>
-          </w:p>
-        </w:tc>
-        <w:tc>
-          <w:tcPr>
-            <w:tcW w:w="1494" w:type="dxa"/>
+              <w:t>24.09.2025</w:t>
+            </w:r>
+          </w:p>
+        </w:tc>
+        <w:tc>
+          <w:tcPr>
+            <w:tcW w:w="1493" w:type="dxa"/>
             <w:vMerge w:val="restart"/>
             <w:tcBorders>
               <w:top w:val="single" w:sz="4" w:space="0" w:color="000000"/>
@@ -2417,6 +2485,7 @@
                 <w:sz w:val="20"/>
                 <w:szCs w:val="20"/>
               </w:rPr>
+              <w:t>27.09.2025</w:t>
             </w:r>
           </w:p>
         </w:tc>
@@ -2497,7 +2566,7 @@
         </w:tc>
         <w:tc>
           <w:tcPr>
-            <w:tcW w:w="1138" w:type="dxa"/>
+            <w:tcW w:w="1139" w:type="dxa"/>
             <w:vMerge w:val="continue"/>
             <w:tcBorders>
               <w:top w:val="single" w:sz="4" w:space="0" w:color="000000"/>
@@ -2527,7 +2596,7 @@
         </w:tc>
         <w:tc>
           <w:tcPr>
-            <w:tcW w:w="1494" w:type="dxa"/>
+            <w:tcW w:w="1493" w:type="dxa"/>
             <w:vMerge w:val="continue"/>
             <w:tcBorders>
               <w:top w:val="single" w:sz="4" w:space="0" w:color="000000"/>
@@ -2635,7 +2704,7 @@
             <w:hyperlink r:id="rId6">
               <w:r>
                 <w:rPr>
-                  <w:rStyle w:val="ListLabel20"/>
+                  <w:rStyle w:val="ListLabel30"/>
                   <w:color w:val="1155CC"/>
                   <w:u w:val="single"/>
                 </w:rPr>
@@ -2689,7 +2758,7 @@
         </w:tc>
         <w:tc>
           <w:tcPr>
-            <w:tcW w:w="1138" w:type="dxa"/>
+            <w:tcW w:w="1139" w:type="dxa"/>
             <w:tcBorders>
               <w:top w:val="single" w:sz="4" w:space="0" w:color="000000"/>
               <w:left w:val="single" w:sz="4" w:space="0" w:color="000000"/>
@@ -2713,12 +2782,13 @@
                 <w:sz w:val="20"/>
                 <w:szCs w:val="20"/>
               </w:rPr>
-            </w:r>
-          </w:p>
-        </w:tc>
-        <w:tc>
-          <w:tcPr>
-            <w:tcW w:w="1494" w:type="dxa"/>
+              <w:t>06.09.2025</w:t>
+            </w:r>
+          </w:p>
+        </w:tc>
+        <w:tc>
+          <w:tcPr>
+            <w:tcW w:w="1493" w:type="dxa"/>
             <w:tcBorders>
               <w:top w:val="single" w:sz="4" w:space="0" w:color="000000"/>
               <w:left w:val="single" w:sz="4" w:space="0" w:color="000000"/>
@@ -2742,6 +2812,7 @@
                 <w:sz w:val="20"/>
                 <w:szCs w:val="20"/>
               </w:rPr>
+              <w:t>15.09.2025</w:t>
             </w:r>
           </w:p>
         </w:tc>
@@ -3957,6 +4028,14 @@
       <w:bCs/>
     </w:rPr>
   </w:style>
+  <w:style w:type="character" w:styleId="InternetLink4">
+    <w:name w:val="Internet Link4"/>
+    <w:qFormat/>
+    <w:rPr>
+      <w:color w:val="000080"/>
+      <w:u w:val="single"/>
+    </w:rPr>
+  </w:style>
   <w:style w:type="character" w:styleId="Hyperlink">
     <w:name w:val="Hyperlink"/>
     <w:rPr>

</xml_diff>